<commit_message>
Update CV and project descriptions; remove unused images
</commit_message>
<xml_diff>
--- a/Oscar_Goez_CV.docx
+++ b/Oscar_Goez_CV.docx
@@ -72,6 +72,21 @@
     </w:p>
     <w:p>
       <w:r>
+        <w:t>Freelance — Automatización de Procesos (2023 – Actualidad)</w:t>
+        <w:br/>
+        <w:t>• Diseño e implementación de bots en Python para tareas repetitivas y consultas web.</w:t>
+        <w:br/>
+        <w:t>• Clasificación automática de documentos PDF y reportes.</w:t>
+        <w:br/>
+        <w:t>• Arquitectura y desarrollo completo de sistema CRM para gestión de clientes, cotizaciones y facturación</w:t>
+        <w:br/>
+        <w:t>• Diseño y desarrollo completo de aplicación web SPA para gestión inteligente de inventario doméstico</w:t>
+        <w:br/>
+        <w:t>Consolida mi experiencia práctica en automatización, análisis de datos y desarrollo de soluciones funcionales.</w:t>
+      </w:r>
+    </w:p>
+    <w:p>
+      <w:r>
         <w:t>Operario de Montacargas — Altipal S.A.S (Septiembre 2023 – Marzo 2025)</w:t>
         <w:br/>
         <w:t>• Organización y logística del almacén.</w:t>
@@ -81,19 +96,6 @@
         <w:t>• Control y cuidado del inventario.</w:t>
         <w:br/>
         <w:t>Esta experiencia reforzó mi capacidad de organización, precisión y mejora continua, habilidades que hoy aplico al desarrollo tecnológico.</w:t>
-      </w:r>
-    </w:p>
-    <w:p>
-      <w:r>
-        <w:t>Freelance — Automatización de Procesos (2023 – Actualidad)</w:t>
-        <w:br/>
-        <w:t>• Diseño e implementación de bots en Python para tareas repetitivas y consultas web.</w:t>
-        <w:br/>
-        <w:t>• Clasificación automática de documentos PDF y reportes.</w:t>
-        <w:br/>
-        <w:t>• Creación de una app no-code para seguimiento médico con AppSheet.</w:t>
-        <w:br/>
-        <w:t>Consolida mi experiencia práctica en automatización, análisis de datos y desarrollo de soluciones funcionales.</w:t>
       </w:r>
     </w:p>
     <w:p>
@@ -168,8 +170,6 @@
         <w:br/>
         <w:t>• Desarrollo web con React y Node.js</w:t>
         <w:br/>
-        <w:t>• Análisis de información con Power BI y SQL</w:t>
-        <w:br/>
         <w:t>• Control de versiones con GitHub</w:t>
       </w:r>
     </w:p>
@@ -188,6 +188,11 @@
         <w:t>• Clasificador de Facturas PDF: organización y clasificación automática de documentos.</w:t>
         <w:br/>
         <w:t>• Sitio web profesional desarrollado para la empresa HHO Ascensores &amp; Malacates. https://ascensoreshho.web.app/</w:t>
+        <w:br/>
+        <w:t>• Sistema de Gestión HHO Ascensores: Plataforma web completa para administración de clientes, documentos financieros y métricas empresariales</w:t>
+        <w:br/>
+        <w:t>• Sistema de Inventario Inteligente para Hogares: Aplicación web completa para gestión automatizada de productos del hogar</w:t>
+        <w:br/>
       </w:r>
     </w:p>
     <w:p>

</xml_diff>